<commit_message>
Sesión 8 - AC9.1 - Globalización terminada
</commit_message>
<xml_diff>
--- a/sesion7/AC7.1.docx
+++ b/sesion7/AC7.1.docx
@@ -357,6 +357,7 @@
         </w:rPr>
       </w:pPr>
       <w:proofErr w:type="spellStart"/>
+      <w:proofErr w:type="gramStart"/>
       <w:r>
         <w:rPr>
           <w:rStyle w:val="nfasis"/>
@@ -377,7 +378,15 @@
           <w:rStyle w:val="nfasis"/>
           <w:color w:val="215E99" w:themeColor="text2" w:themeTint="BF"/>
         </w:rPr>
-        <w:t>(){</w:t>
+        <w:t>(</w:t>
+      </w:r>
+      <w:proofErr w:type="gramEnd"/>
+      <w:r>
+        <w:rPr>
+          <w:rStyle w:val="nfasis"/>
+          <w:color w:val="215E99" w:themeColor="text2" w:themeTint="BF"/>
+        </w:rPr>
+        <w:t>){</w:t>
       </w:r>
     </w:p>
     <w:p>
@@ -421,13 +430,23 @@
         </w:rPr>
         <w:t xml:space="preserve"> = </w:t>
       </w:r>
+      <w:proofErr w:type="gramStart"/>
       <w:r>
         <w:rPr>
           <w:rStyle w:val="nfasis"/>
           <w:color w:val="215E99" w:themeColor="text2" w:themeTint="BF"/>
           <w:highlight w:val="magenta"/>
         </w:rPr>
-        <w:t>f();</w:t>
+        <w:t>f(</w:t>
+      </w:r>
+      <w:proofErr w:type="gramEnd"/>
+      <w:r>
+        <w:rPr>
+          <w:rStyle w:val="nfasis"/>
+          <w:color w:val="215E99" w:themeColor="text2" w:themeTint="BF"/>
+          <w:highlight w:val="magenta"/>
+        </w:rPr>
+        <w:t>);</w:t>
       </w:r>
     </w:p>
     <w:p>
@@ -564,12 +583,21 @@
           <w:color w:val="215E99" w:themeColor="text2" w:themeTint="BF"/>
         </w:rPr>
       </w:pPr>
+      <w:proofErr w:type="gramStart"/>
       <w:r>
         <w:rPr>
           <w:rStyle w:val="nfasis"/>
           <w:color w:val="215E99" w:themeColor="text2" w:themeTint="BF"/>
         </w:rPr>
-        <w:t xml:space="preserve">f() </w:t>
+        <w:t>f(</w:t>
+      </w:r>
+      <w:proofErr w:type="gramEnd"/>
+      <w:r>
+        <w:rPr>
+          <w:rStyle w:val="nfasis"/>
+          <w:color w:val="215E99" w:themeColor="text2" w:themeTint="BF"/>
+        </w:rPr>
+        <w:t xml:space="preserve">) </w:t>
       </w:r>
       <w:r>
         <w:rPr>
@@ -795,10 +823,12 @@
       <w:pPr>
         <w:pStyle w:val="Ttulo1"/>
       </w:pPr>
+      <w:proofErr w:type="gramStart"/>
       <w:r>
         <w:lastRenderedPageBreak/>
         <w:t>Pasos a seguir</w:t>
       </w:r>
+      <w:proofErr w:type="gramEnd"/>
       <w:r>
         <w:t xml:space="preserve"> práctica</w:t>
       </w:r>
@@ -1078,6 +1108,7 @@
         </w:rPr>
         <w:t xml:space="preserve"> </w:t>
       </w:r>
+      <w:proofErr w:type="gramStart"/>
       <w:r>
         <w:rPr>
           <w:lang w:val="en-GB"/>
@@ -1090,6 +1121,7 @@
         </w:rPr>
         <w:t>:</w:t>
       </w:r>
+      <w:proofErr w:type="gramEnd"/>
       <w:r>
         <w:rPr>
           <w:lang w:val="en-GB"/>
@@ -1160,7 +1192,21 @@
         <w:rPr>
           <w:lang w:val="en-GB"/>
         </w:rPr>
-        <w:t xml:space="preserve"> loading: false y guarda </w:t>
+        <w:t xml:space="preserve"> </w:t>
+      </w:r>
+      <w:proofErr w:type="gramStart"/>
+      <w:r>
+        <w:rPr>
+          <w:lang w:val="en-GB"/>
+        </w:rPr>
+        <w:t>loading:</w:t>
+      </w:r>
+      <w:proofErr w:type="gramEnd"/>
+      <w:r>
+        <w:rPr>
+          <w:lang w:val="en-GB"/>
+        </w:rPr>
+        <w:t xml:space="preserve"> false y guarda </w:t>
       </w:r>
       <w:proofErr w:type="spellStart"/>
       <w:r>
@@ -1201,7 +1247,14 @@
         <w:spacing w:before="100" w:beforeAutospacing="1" w:after="100" w:afterAutospacing="1" w:line="240" w:lineRule="auto"/>
       </w:pPr>
       <w:r>
-        <w:t xml:space="preserve">Store </w:t>
+        <w:rPr>
+          <w:b/>
+          <w:bCs/>
+        </w:rPr>
+        <w:t>Store</w:t>
+      </w:r>
+      <w:r>
+        <w:t xml:space="preserve"> </w:t>
       </w:r>
       <w:r>
         <w:rPr>
@@ -1236,7 +1289,14 @@
         <w:spacing w:before="100" w:beforeAutospacing="1" w:after="100" w:afterAutospacing="1" w:line="240" w:lineRule="auto"/>
       </w:pPr>
       <w:r>
-        <w:t xml:space="preserve">App (componente principal) </w:t>
+        <w:rPr>
+          <w:b/>
+          <w:bCs/>
+        </w:rPr>
+        <w:t>App</w:t>
+      </w:r>
+      <w:r>
+        <w:t xml:space="preserve"> (componente principal) </w:t>
       </w:r>
       <w:r>
         <w:sym w:font="Wingdings" w:char="F0E0"/>
@@ -1253,6 +1313,163 @@
           <w:numId w:val="9"/>
         </w:numPr>
         <w:spacing w:before="100" w:beforeAutospacing="1" w:after="100" w:afterAutospacing="1" w:line="240" w:lineRule="auto"/>
+        <w:jc w:val="both"/>
+      </w:pPr>
+      <w:r>
+        <w:t xml:space="preserve">Usar </w:t>
+      </w:r>
+      <w:proofErr w:type="spellStart"/>
+      <w:r>
+        <w:rPr>
+          <w:i/>
+          <w:iCs/>
+        </w:rPr>
+        <w:t>useDispatch</w:t>
+      </w:r>
+      <w:proofErr w:type="spellEnd"/>
+      <w:r>
+        <w:t xml:space="preserve"> para despachar las acciones</w:t>
+      </w:r>
+    </w:p>
+    <w:p>
+      <w:pPr>
+        <w:pStyle w:val="Prrafodelista"/>
+        <w:numPr>
+          <w:ilvl w:val="0"/>
+          <w:numId w:val="9"/>
+        </w:numPr>
+        <w:spacing w:before="100" w:beforeAutospacing="1" w:after="100" w:afterAutospacing="1" w:line="240" w:lineRule="auto"/>
+        <w:jc w:val="both"/>
+      </w:pPr>
+      <w:r>
+        <w:t xml:space="preserve">Usar </w:t>
+      </w:r>
+      <w:proofErr w:type="spellStart"/>
+      <w:r>
+        <w:rPr>
+          <w:i/>
+          <w:iCs/>
+        </w:rPr>
+        <w:t>useSelector</w:t>
+      </w:r>
+      <w:proofErr w:type="spellEnd"/>
+      <w:r>
+        <w:t xml:space="preserve"> para acceder al estado de </w:t>
+      </w:r>
+      <w:proofErr w:type="spellStart"/>
+      <w:r>
+        <w:rPr>
+          <w:i/>
+          <w:iCs/>
+        </w:rPr>
+        <w:t>menuItems</w:t>
+      </w:r>
+      <w:proofErr w:type="spellEnd"/>
+      <w:r>
+        <w:t xml:space="preserve"> desde el store</w:t>
+      </w:r>
+    </w:p>
+    <w:p>
+      <w:pPr>
+        <w:pStyle w:val="Prrafodelista"/>
+        <w:numPr>
+          <w:ilvl w:val="0"/>
+          <w:numId w:val="9"/>
+        </w:numPr>
+        <w:spacing w:before="100" w:beforeAutospacing="1" w:after="100" w:afterAutospacing="1" w:line="240" w:lineRule="auto"/>
+        <w:jc w:val="both"/>
+      </w:pPr>
+      <w:proofErr w:type="spellStart"/>
+      <w:r>
+        <w:rPr>
+          <w:i/>
+          <w:iCs/>
+        </w:rPr>
+        <w:t>useEffect</w:t>
+      </w:r>
+      <w:proofErr w:type="spellEnd"/>
+      <w:r>
+        <w:t xml:space="preserve"> despacha </w:t>
+      </w:r>
+      <w:proofErr w:type="spellStart"/>
+      <w:r>
+        <w:rPr>
+          <w:i/>
+          <w:iCs/>
+        </w:rPr>
+        <w:t>fetchMenuItems</w:t>
+      </w:r>
+      <w:proofErr w:type="spellEnd"/>
+      <w:r>
+        <w:t xml:space="preserve"> al montar el componente</w:t>
+      </w:r>
+      <w:r>
+        <w:t xml:space="preserve"> para cargar los menús</w:t>
+      </w:r>
+    </w:p>
+    <w:p>
+      <w:pPr>
+        <w:pStyle w:val="Prrafodelista"/>
+        <w:numPr>
+          <w:ilvl w:val="0"/>
+          <w:numId w:val="9"/>
+        </w:numPr>
+        <w:spacing w:before="100" w:beforeAutospacing="1" w:after="100" w:afterAutospacing="1" w:line="240" w:lineRule="auto"/>
+        <w:jc w:val="both"/>
+      </w:pPr>
+      <w:proofErr w:type="spellStart"/>
+      <w:r>
+        <w:rPr>
+          <w:i/>
+          <w:iCs/>
+        </w:rPr>
+        <w:t>handleUpdateMenuItems</w:t>
+      </w:r>
+      <w:proofErr w:type="spellEnd"/>
+      <w:r>
+        <w:t xml:space="preserve"> </w:t>
+      </w:r>
+    </w:p>
+    <w:p>
+      <w:pPr>
+        <w:pStyle w:val="Prrafodelista"/>
+        <w:numPr>
+          <w:ilvl w:val="0"/>
+          <w:numId w:val="9"/>
+        </w:numPr>
+        <w:spacing w:before="100" w:beforeAutospacing="1" w:after="100" w:afterAutospacing="1" w:line="240" w:lineRule="auto"/>
+        <w:jc w:val="both"/>
+      </w:pPr>
+      <w:proofErr w:type="spellStart"/>
+      <w:r>
+        <w:rPr>
+          <w:i/>
+          <w:iCs/>
+        </w:rPr>
+        <w:t>updateMenuItemQuantity</w:t>
+      </w:r>
+      <w:proofErr w:type="spellEnd"/>
+      <w:r>
+        <w:t xml:space="preserve"> para actualizar el store de </w:t>
+      </w:r>
+      <w:proofErr w:type="spellStart"/>
+      <w:r>
+        <w:t>Redux</w:t>
+      </w:r>
+      <w:proofErr w:type="spellEnd"/>
+      <w:r>
+        <w:t xml:space="preserve"> y luego actualizar </w:t>
+      </w:r>
+      <w:proofErr w:type="spellStart"/>
+      <w:r>
+        <w:t>Firebase</w:t>
+      </w:r>
+      <w:proofErr w:type="spellEnd"/>
+    </w:p>
+    <w:p>
+      <w:pPr>
+        <w:spacing w:before="100" w:beforeAutospacing="1" w:after="100" w:afterAutospacing="1" w:line="240" w:lineRule="auto"/>
+        <w:jc w:val="both"/>
       </w:pPr>
     </w:p>
     <w:p>
@@ -1504,6 +1721,7 @@
     </w:p>
     <w:p>
       <w:r>
+        <w:lastRenderedPageBreak/>
         <w:drawing>
           <wp:inline distT="0" distB="0" distL="0" distR="0" wp14:anchorId="284A7E36" wp14:editId="50F9AF2E">
             <wp:extent cx="2350407" cy="2610464"/>
@@ -1590,7 +1808,6 @@
     </w:p>
     <w:p>
       <w:r>
-        <w:lastRenderedPageBreak/>
         <w:t>En el store cambiaria así:</w:t>
       </w:r>
     </w:p>

</xml_diff>